<commit_message>
1.fix "loginPage/sign up" button will direct to wrong page;2.fix frontEnd build commend
</commit_message>
<xml_diff>
--- a/GRAS環境需求.docx
+++ b/GRAS環境需求.docx
@@ -1,6 +1,6 @@
 
 <file path=word/document.xml><?xml version="1.0" encoding="utf-8"?>
-<w:document xmlns:wpc="http://schemas.microsoft.com/office/word/2010/wordprocessingCanvas" xmlns:cx="http://schemas.microsoft.com/office/drawing/2014/chartex" xmlns:cx1="http://schemas.microsoft.com/office/drawing/2015/9/8/chartex" xmlns:cx2="http://schemas.microsoft.com/office/drawing/2015/10/21/chartex" xmlns:cx3="http://schemas.microsoft.com/office/drawing/2016/5/9/chartex" xmlns:cx4="http://schemas.microsoft.com/office/drawing/2016/5/10/chartex" xmlns:cx5="http://schemas.microsoft.com/office/drawing/2016/5/11/chartex" xmlns:cx6="http://schemas.microsoft.com/office/drawing/2016/5/12/chartex" xmlns:cx7="http://schemas.microsoft.com/office/drawing/2016/5/13/chartex" xmlns:cx8="http://schemas.microsoft.com/office/drawing/2016/5/14/chartex" xmlns:mc="http://schemas.openxmlformats.org/markup-compatibility/2006" xmlns:aink="http://schemas.microsoft.com/office/drawing/2016/ink" xmlns:am3d="http://schemas.microsoft.com/office/drawing/2017/model3d" xmlns:o="urn:schemas-microsoft-com:office:office" xmlns:r="http://schemas.openxmlformats.org/officeDocument/2006/relationships" xmlns:m="http://schemas.openxmlformats.org/officeDocument/2006/math" xmlns:v="urn:schemas-microsoft-com:vml" xmlns:wp14="http://schemas.microsoft.com/office/word/2010/wordprocessingDrawing" xmlns:wp="http://schemas.openxmlformats.org/drawingml/2006/wordprocessingDrawing" xmlns:w10="urn:schemas-microsoft-com:office:word" xmlns:w="http://schemas.openxmlformats.org/wordprocessingml/2006/main" xmlns:w14="http://schemas.microsoft.com/office/word/2010/wordml" xmlns:w15="http://schemas.microsoft.com/office/word/2012/wordml" xmlns:w16cid="http://schemas.microsoft.com/office/word/2016/wordml/cid" xmlns:w16se="http://schemas.microsoft.com/office/word/2015/wordml/symex" xmlns:wpg="http://schemas.microsoft.com/office/word/2010/wordprocessingGroup" xmlns:wpi="http://schemas.microsoft.com/office/word/2010/wordprocessingInk" xmlns:wne="http://schemas.microsoft.com/office/word/2006/wordml" xmlns:wps="http://schemas.microsoft.com/office/word/2010/wordprocessingShape" mc:Ignorable="w14 w15 w16se w16cid wp14">
+<w:document xmlns:wpc="http://schemas.microsoft.com/office/word/2010/wordprocessingCanvas" xmlns:cx="http://schemas.microsoft.com/office/drawing/2014/chartex" xmlns:mc="http://schemas.openxmlformats.org/markup-compatibility/2006" xmlns:o="urn:schemas-microsoft-com:office:office" xmlns:r="http://schemas.openxmlformats.org/officeDocument/2006/relationships" xmlns:m="http://schemas.openxmlformats.org/officeDocument/2006/math" xmlns:v="urn:schemas-microsoft-com:vml" xmlns:wp14="http://schemas.microsoft.com/office/word/2010/wordprocessingDrawing" xmlns:wp="http://schemas.openxmlformats.org/drawingml/2006/wordprocessingDrawing" xmlns:w10="urn:schemas-microsoft-com:office:word" xmlns:w="http://schemas.openxmlformats.org/wordprocessingml/2006/main" xmlns:w14="http://schemas.microsoft.com/office/word/2010/wordml" xmlns:w15="http://schemas.microsoft.com/office/word/2012/wordml" xmlns:w16se="http://schemas.microsoft.com/office/word/2015/wordml/symex" xmlns:wpg="http://schemas.microsoft.com/office/word/2010/wordprocessingGroup" xmlns:wpi="http://schemas.microsoft.com/office/word/2010/wordprocessingInk" xmlns:wne="http://schemas.microsoft.com/office/word/2006/wordml" xmlns:wps="http://schemas.microsoft.com/office/word/2010/wordprocessingShape" mc:Ignorable="w14 w15 w16se wp14">
   <w:body>
     <w:p>
       <w:pPr>
@@ -124,7 +124,7 @@
         </w:numPr>
         <w:ind w:leftChars="0"/>
         <w:rPr>
-          <w:rFonts w:ascii="Times New Roman" w:eastAsia="標楷體" w:hAnsi="Times New Roman" w:cs="Times New Roman" w:hint="eastAsia"/>
+          <w:rFonts w:ascii="Times New Roman" w:eastAsia="標楷體" w:hAnsi="Times New Roman" w:cs="Times New Roman"/>
           <w:sz w:val="28"/>
         </w:rPr>
       </w:pPr>
@@ -263,7 +263,7 @@
         </w:numPr>
         <w:ind w:leftChars="0"/>
         <w:rPr>
-          <w:rFonts w:ascii="Times New Roman" w:eastAsia="標楷體" w:hAnsi="Times New Roman" w:cs="Times New Roman" w:hint="eastAsia"/>
+          <w:rFonts w:ascii="Times New Roman" w:eastAsia="標楷體" w:hAnsi="Times New Roman" w:cs="Times New Roman"/>
           <w:sz w:val="28"/>
         </w:rPr>
       </w:pPr>
@@ -588,6 +588,141 @@
         </w:rPr>
         <w:t>/</w:t>
       </w:r>
+    </w:p>
+    <w:p>
+      <w:pPr>
+        <w:pStyle w:val="a3"/>
+        <w:numPr>
+          <w:ilvl w:val="1"/>
+          <w:numId w:val="1"/>
+        </w:numPr>
+        <w:ind w:leftChars="0"/>
+        <w:rPr>
+          <w:rFonts w:ascii="Times New Roman" w:eastAsia="標楷體" w:hAnsi="Times New Roman" w:cs="Times New Roman"/>
+          <w:sz w:val="28"/>
+        </w:rPr>
+      </w:pPr>
+      <w:r>
+        <w:rPr>
+          <w:rFonts w:ascii="Times New Roman" w:eastAsia="標楷體" w:hAnsi="Times New Roman" w:cs="Times New Roman"/>
+          <w:sz w:val="28"/>
+        </w:rPr>
+        <w:t>ng build --source-map --output-path</w:t>
+      </w:r>
+      <w:proofErr w:type="gramStart"/>
+      <w:r>
+        <w:rPr>
+          <w:rFonts w:ascii="Times New Roman" w:eastAsia="標楷體" w:hAnsi="Times New Roman" w:cs="Times New Roman"/>
+          <w:sz w:val="28"/>
+        </w:rPr>
+        <w:t xml:space="preserve"> ..</w:t>
+      </w:r>
+      <w:proofErr w:type="gramEnd"/>
+      <w:r>
+        <w:rPr>
+          <w:rFonts w:ascii="Times New Roman" w:eastAsia="標楷體" w:hAnsi="Times New Roman" w:cs="Times New Roman"/>
+          <w:sz w:val="28"/>
+        </w:rPr>
+        <w:t>/</w:t>
+      </w:r>
+      <w:proofErr w:type="spellStart"/>
+      <w:r>
+        <w:rPr>
+          <w:rFonts w:ascii="Times New Roman" w:eastAsia="標楷體" w:hAnsi="Times New Roman" w:cs="Times New Roman"/>
+          <w:sz w:val="28"/>
+        </w:rPr>
+        <w:t>src</w:t>
+      </w:r>
+      <w:proofErr w:type="spellEnd"/>
+      <w:r>
+        <w:rPr>
+          <w:rFonts w:ascii="Times New Roman" w:eastAsia="標楷體" w:hAnsi="Times New Roman" w:cs="Times New Roman"/>
+          <w:sz w:val="28"/>
+        </w:rPr>
+        <w:t>/main/</w:t>
+      </w:r>
+      <w:proofErr w:type="spellStart"/>
+      <w:r>
+        <w:rPr>
+          <w:rFonts w:ascii="Times New Roman" w:eastAsia="標楷體" w:hAnsi="Times New Roman" w:cs="Times New Roman"/>
+          <w:sz w:val="28"/>
+        </w:rPr>
+        <w:t>webapp</w:t>
+      </w:r>
+      <w:proofErr w:type="spellEnd"/>
+      <w:r>
+        <w:rPr>
+          <w:rFonts w:ascii="Times New Roman" w:eastAsia="標楷體" w:hAnsi="Times New Roman" w:cs="Times New Roman"/>
+          <w:sz w:val="28"/>
+        </w:rPr>
+        <w:t>/</w:t>
+      </w:r>
+      <w:proofErr w:type="spellStart"/>
+      <w:r>
+        <w:rPr>
+          <w:rFonts w:ascii="Times New Roman" w:eastAsia="標楷體" w:hAnsi="Times New Roman" w:cs="Times New Roman"/>
+          <w:sz w:val="28"/>
+        </w:rPr>
+        <w:t>frontEnd</w:t>
+      </w:r>
+      <w:proofErr w:type="spellEnd"/>
+      <w:r>
+        <w:rPr>
+          <w:rFonts w:ascii="Times New Roman" w:eastAsia="標楷體" w:hAnsi="Times New Roman" w:cs="Times New Roman"/>
+          <w:sz w:val="28"/>
+        </w:rPr>
+        <w:t>/  --base-</w:t>
+      </w:r>
+      <w:proofErr w:type="spellStart"/>
+      <w:r>
+        <w:rPr>
+          <w:rFonts w:ascii="Times New Roman" w:eastAsia="標楷體" w:hAnsi="Times New Roman" w:cs="Times New Roman"/>
+          <w:sz w:val="28"/>
+        </w:rPr>
+        <w:t>href</w:t>
+      </w:r>
+      <w:proofErr w:type="spellEnd"/>
+      <w:r>
+        <w:rPr>
+          <w:rFonts w:ascii="Times New Roman" w:eastAsia="標楷體" w:hAnsi="Times New Roman" w:cs="Times New Roman"/>
+          <w:sz w:val="28"/>
+        </w:rPr>
+        <w:t>=/</w:t>
+      </w:r>
+      <w:proofErr w:type="spellStart"/>
+      <w:r>
+        <w:rPr>
+          <w:rFonts w:ascii="Times New Roman" w:eastAsia="標楷體" w:hAnsi="Times New Roman" w:cs="Times New Roman"/>
+          <w:sz w:val="28"/>
+        </w:rPr>
+        <w:t>GitRepositoryAnalysisSystem</w:t>
+      </w:r>
+      <w:proofErr w:type="spellEnd"/>
+      <w:r>
+        <w:rPr>
+          <w:rFonts w:ascii="Times New Roman" w:eastAsia="標楷體" w:hAnsi="Times New Roman" w:cs="Times New Roman"/>
+          <w:sz w:val="28"/>
+        </w:rPr>
+        <w:t>/</w:t>
+      </w:r>
+      <w:proofErr w:type="spellStart"/>
+      <w:r>
+        <w:rPr>
+          <w:rFonts w:ascii="Times New Roman" w:eastAsia="標楷體" w:hAnsi="Times New Roman" w:cs="Times New Roman"/>
+          <w:sz w:val="28"/>
+        </w:rPr>
+        <w:t>frontEnd</w:t>
+      </w:r>
+      <w:proofErr w:type="spellEnd"/>
+      <w:r>
+        <w:rPr>
+          <w:rFonts w:ascii="Times New Roman" w:eastAsia="標楷體" w:hAnsi="Times New Roman" w:cs="Times New Roman"/>
+          <w:sz w:val="28"/>
+        </w:rPr>
+        <w:t>/</w:t>
+      </w:r>
+      <w:bookmarkStart w:id="1" w:name="_GoBack"/>
+      <w:bookmarkEnd w:id="1"/>
     </w:p>
     <w:p>
       <w:pPr>
@@ -726,6 +861,7 @@
           <w:rFonts w:ascii="Times New Roman" w:eastAsia="標楷體" w:hAnsi="Times New Roman" w:cs="Times New Roman" w:hint="eastAsia"/>
           <w:sz w:val="28"/>
         </w:rPr>
+        <w:lastRenderedPageBreak/>
         <w:t>進入</w:t>
       </w:r>
       <w:r>
@@ -742,17 +878,7 @@
             <w:rFonts w:ascii="Times New Roman" w:eastAsia="標楷體" w:hAnsi="Times New Roman" w:cs="Times New Roman"/>
             <w:sz w:val="28"/>
           </w:rPr>
-          <w:t>http://localhost:8080/GitRepositoryAnalysisSystem/frontEnd/user</w:t>
-        </w:r>
-        <w:bookmarkStart w:id="1" w:name="_GoBack"/>
-        <w:bookmarkEnd w:id="1"/>
-        <w:r>
-          <w:rPr>
-            <w:rStyle w:val="a4"/>
-            <w:rFonts w:ascii="Times New Roman" w:eastAsia="標楷體" w:hAnsi="Times New Roman" w:cs="Times New Roman"/>
-            <w:sz w:val="28"/>
-          </w:rPr>
-          <w:t>Login</w:t>
+          <w:t>http://localhost:8080/GitRepositoryAnalysisSystem/frontEnd/userLogin</w:t>
         </w:r>
       </w:hyperlink>
     </w:p>
@@ -768,7 +894,7 @@
 </file>
 
 <file path=word/endnotes.xml><?xml version="1.0" encoding="utf-8"?>
-<w:endnotes xmlns:wpc="http://schemas.microsoft.com/office/word/2010/wordprocessingCanvas" xmlns:cx="http://schemas.microsoft.com/office/drawing/2014/chartex" xmlns:cx1="http://schemas.microsoft.com/office/drawing/2015/9/8/chartex" xmlns:cx2="http://schemas.microsoft.com/office/drawing/2015/10/21/chartex" xmlns:cx3="http://schemas.microsoft.com/office/drawing/2016/5/9/chartex" xmlns:cx4="http://schemas.microsoft.com/office/drawing/2016/5/10/chartex" xmlns:cx5="http://schemas.microsoft.com/office/drawing/2016/5/11/chartex" xmlns:cx6="http://schemas.microsoft.com/office/drawing/2016/5/12/chartex" xmlns:cx7="http://schemas.microsoft.com/office/drawing/2016/5/13/chartex" xmlns:cx8="http://schemas.microsoft.com/office/drawing/2016/5/14/chartex" xmlns:mc="http://schemas.openxmlformats.org/markup-compatibility/2006" xmlns:aink="http://schemas.microsoft.com/office/drawing/2016/ink" xmlns:am3d="http://schemas.microsoft.com/office/drawing/2017/model3d" xmlns:o="urn:schemas-microsoft-com:office:office" xmlns:r="http://schemas.openxmlformats.org/officeDocument/2006/relationships" xmlns:m="http://schemas.openxmlformats.org/officeDocument/2006/math" xmlns:v="urn:schemas-microsoft-com:vml" xmlns:wp14="http://schemas.microsoft.com/office/word/2010/wordprocessingDrawing" xmlns:wp="http://schemas.openxmlformats.org/drawingml/2006/wordprocessingDrawing" xmlns:w10="urn:schemas-microsoft-com:office:word" xmlns:w="http://schemas.openxmlformats.org/wordprocessingml/2006/main" xmlns:w14="http://schemas.microsoft.com/office/word/2010/wordml" xmlns:w15="http://schemas.microsoft.com/office/word/2012/wordml" xmlns:w16cid="http://schemas.microsoft.com/office/word/2016/wordml/cid" xmlns:w16se="http://schemas.microsoft.com/office/word/2015/wordml/symex" xmlns:wpg="http://schemas.microsoft.com/office/word/2010/wordprocessingGroup" xmlns:wpi="http://schemas.microsoft.com/office/word/2010/wordprocessingInk" xmlns:wne="http://schemas.microsoft.com/office/word/2006/wordml" xmlns:wps="http://schemas.microsoft.com/office/word/2010/wordprocessingShape" mc:Ignorable="w14 w15 w16se w16cid wp14">
+<w:endnotes xmlns:wpc="http://schemas.microsoft.com/office/word/2010/wordprocessingCanvas" xmlns:cx="http://schemas.microsoft.com/office/drawing/2014/chartex" xmlns:mc="http://schemas.openxmlformats.org/markup-compatibility/2006" xmlns:o="urn:schemas-microsoft-com:office:office" xmlns:r="http://schemas.openxmlformats.org/officeDocument/2006/relationships" xmlns:m="http://schemas.openxmlformats.org/officeDocument/2006/math" xmlns:v="urn:schemas-microsoft-com:vml" xmlns:wp14="http://schemas.microsoft.com/office/word/2010/wordprocessingDrawing" xmlns:wp="http://schemas.openxmlformats.org/drawingml/2006/wordprocessingDrawing" xmlns:w10="urn:schemas-microsoft-com:office:word" xmlns:w="http://schemas.openxmlformats.org/wordprocessingml/2006/main" xmlns:w14="http://schemas.microsoft.com/office/word/2010/wordml" xmlns:w15="http://schemas.microsoft.com/office/word/2012/wordml" xmlns:w16se="http://schemas.microsoft.com/office/word/2015/wordml/symex" xmlns:wpg="http://schemas.microsoft.com/office/word/2010/wordprocessingGroup" xmlns:wpi="http://schemas.microsoft.com/office/word/2010/wordprocessingInk" xmlns:wne="http://schemas.microsoft.com/office/word/2006/wordml" xmlns:wps="http://schemas.microsoft.com/office/word/2010/wordprocessingShape" mc:Ignorable="w14 w15 w16se wp14">
   <w:endnote w:type="separator" w:id="-1">
     <w:p>
       <w:r>
@@ -787,7 +913,7 @@
 </file>
 
 <file path=word/footer1.xml><?xml version="1.0" encoding="utf-8"?>
-<w:ftr xmlns:wpc="http://schemas.microsoft.com/office/word/2010/wordprocessingCanvas" xmlns:cx="http://schemas.microsoft.com/office/drawing/2014/chartex" xmlns:cx1="http://schemas.microsoft.com/office/drawing/2015/9/8/chartex" xmlns:cx2="http://schemas.microsoft.com/office/drawing/2015/10/21/chartex" xmlns:cx3="http://schemas.microsoft.com/office/drawing/2016/5/9/chartex" xmlns:cx4="http://schemas.microsoft.com/office/drawing/2016/5/10/chartex" xmlns:cx5="http://schemas.microsoft.com/office/drawing/2016/5/11/chartex" xmlns:cx6="http://schemas.microsoft.com/office/drawing/2016/5/12/chartex" xmlns:cx7="http://schemas.microsoft.com/office/drawing/2016/5/13/chartex" xmlns:cx8="http://schemas.microsoft.com/office/drawing/2016/5/14/chartex" xmlns:mc="http://schemas.openxmlformats.org/markup-compatibility/2006" xmlns:aink="http://schemas.microsoft.com/office/drawing/2016/ink" xmlns:am3d="http://schemas.microsoft.com/office/drawing/2017/model3d" xmlns:o="urn:schemas-microsoft-com:office:office" xmlns:r="http://schemas.openxmlformats.org/officeDocument/2006/relationships" xmlns:m="http://schemas.openxmlformats.org/officeDocument/2006/math" xmlns:v="urn:schemas-microsoft-com:vml" xmlns:wp14="http://schemas.microsoft.com/office/word/2010/wordprocessingDrawing" xmlns:wp="http://schemas.openxmlformats.org/drawingml/2006/wordprocessingDrawing" xmlns:w10="urn:schemas-microsoft-com:office:word" xmlns:w="http://schemas.openxmlformats.org/wordprocessingml/2006/main" xmlns:w14="http://schemas.microsoft.com/office/word/2010/wordml" xmlns:w15="http://schemas.microsoft.com/office/word/2012/wordml" xmlns:w16cid="http://schemas.microsoft.com/office/word/2016/wordml/cid" xmlns:w16se="http://schemas.microsoft.com/office/word/2015/wordml/symex" xmlns:wpg="http://schemas.microsoft.com/office/word/2010/wordprocessingGroup" xmlns:wpi="http://schemas.microsoft.com/office/word/2010/wordprocessingInk" xmlns:wne="http://schemas.microsoft.com/office/word/2006/wordml" xmlns:wps="http://schemas.microsoft.com/office/word/2010/wordprocessingShape" mc:Ignorable="w14 w15 w16se w16cid wp14">
+<w:ftr xmlns:wpc="http://schemas.microsoft.com/office/word/2010/wordprocessingCanvas" xmlns:cx="http://schemas.microsoft.com/office/drawing/2014/chartex" xmlns:mc="http://schemas.openxmlformats.org/markup-compatibility/2006" xmlns:o="urn:schemas-microsoft-com:office:office" xmlns:r="http://schemas.openxmlformats.org/officeDocument/2006/relationships" xmlns:m="http://schemas.openxmlformats.org/officeDocument/2006/math" xmlns:v="urn:schemas-microsoft-com:vml" xmlns:wp14="http://schemas.microsoft.com/office/word/2010/wordprocessingDrawing" xmlns:wp="http://schemas.openxmlformats.org/drawingml/2006/wordprocessingDrawing" xmlns:w10="urn:schemas-microsoft-com:office:word" xmlns:w="http://schemas.openxmlformats.org/wordprocessingml/2006/main" xmlns:w14="http://schemas.microsoft.com/office/word/2010/wordml" xmlns:w15="http://schemas.microsoft.com/office/word/2012/wordml" xmlns:w16se="http://schemas.microsoft.com/office/word/2015/wordml/symex" xmlns:wpg="http://schemas.microsoft.com/office/word/2010/wordprocessingGroup" xmlns:wpi="http://schemas.microsoft.com/office/word/2010/wordprocessingInk" xmlns:wne="http://schemas.microsoft.com/office/word/2006/wordml" xmlns:wps="http://schemas.microsoft.com/office/word/2010/wordprocessingShape" mc:Ignorable="w14 w15 w16se wp14">
   <w:p>
     <w:pPr>
       <w:pStyle w:val="a5"/>
@@ -879,7 +1005,7 @@
 </file>
 
 <file path=word/footnotes.xml><?xml version="1.0" encoding="utf-8"?>
-<w:footnotes xmlns:wpc="http://schemas.microsoft.com/office/word/2010/wordprocessingCanvas" xmlns:cx="http://schemas.microsoft.com/office/drawing/2014/chartex" xmlns:cx1="http://schemas.microsoft.com/office/drawing/2015/9/8/chartex" xmlns:cx2="http://schemas.microsoft.com/office/drawing/2015/10/21/chartex" xmlns:cx3="http://schemas.microsoft.com/office/drawing/2016/5/9/chartex" xmlns:cx4="http://schemas.microsoft.com/office/drawing/2016/5/10/chartex" xmlns:cx5="http://schemas.microsoft.com/office/drawing/2016/5/11/chartex" xmlns:cx6="http://schemas.microsoft.com/office/drawing/2016/5/12/chartex" xmlns:cx7="http://schemas.microsoft.com/office/drawing/2016/5/13/chartex" xmlns:cx8="http://schemas.microsoft.com/office/drawing/2016/5/14/chartex" xmlns:mc="http://schemas.openxmlformats.org/markup-compatibility/2006" xmlns:aink="http://schemas.microsoft.com/office/drawing/2016/ink" xmlns:am3d="http://schemas.microsoft.com/office/drawing/2017/model3d" xmlns:o="urn:schemas-microsoft-com:office:office" xmlns:r="http://schemas.openxmlformats.org/officeDocument/2006/relationships" xmlns:m="http://schemas.openxmlformats.org/officeDocument/2006/math" xmlns:v="urn:schemas-microsoft-com:vml" xmlns:wp14="http://schemas.microsoft.com/office/word/2010/wordprocessingDrawing" xmlns:wp="http://schemas.openxmlformats.org/drawingml/2006/wordprocessingDrawing" xmlns:w10="urn:schemas-microsoft-com:office:word" xmlns:w="http://schemas.openxmlformats.org/wordprocessingml/2006/main" xmlns:w14="http://schemas.microsoft.com/office/word/2010/wordml" xmlns:w15="http://schemas.microsoft.com/office/word/2012/wordml" xmlns:w16cid="http://schemas.microsoft.com/office/word/2016/wordml/cid" xmlns:w16se="http://schemas.microsoft.com/office/word/2015/wordml/symex" xmlns:wpg="http://schemas.microsoft.com/office/word/2010/wordprocessingGroup" xmlns:wpi="http://schemas.microsoft.com/office/word/2010/wordprocessingInk" xmlns:wne="http://schemas.microsoft.com/office/word/2006/wordml" xmlns:wps="http://schemas.microsoft.com/office/word/2010/wordprocessingShape" mc:Ignorable="w14 w15 w16se w16cid wp14">
+<w:footnotes xmlns:wpc="http://schemas.microsoft.com/office/word/2010/wordprocessingCanvas" xmlns:cx="http://schemas.microsoft.com/office/drawing/2014/chartex" xmlns:mc="http://schemas.openxmlformats.org/markup-compatibility/2006" xmlns:o="urn:schemas-microsoft-com:office:office" xmlns:r="http://schemas.openxmlformats.org/officeDocument/2006/relationships" xmlns:m="http://schemas.openxmlformats.org/officeDocument/2006/math" xmlns:v="urn:schemas-microsoft-com:vml" xmlns:wp14="http://schemas.microsoft.com/office/word/2010/wordprocessingDrawing" xmlns:wp="http://schemas.openxmlformats.org/drawingml/2006/wordprocessingDrawing" xmlns:w10="urn:schemas-microsoft-com:office:word" xmlns:w="http://schemas.openxmlformats.org/wordprocessingml/2006/main" xmlns:w14="http://schemas.microsoft.com/office/word/2010/wordml" xmlns:w15="http://schemas.microsoft.com/office/word/2012/wordml" xmlns:w16se="http://schemas.microsoft.com/office/word/2015/wordml/symex" xmlns:wpg="http://schemas.microsoft.com/office/word/2010/wordprocessingGroup" xmlns:wpi="http://schemas.microsoft.com/office/word/2010/wordprocessingInk" xmlns:wne="http://schemas.microsoft.com/office/word/2006/wordml" xmlns:wps="http://schemas.microsoft.com/office/word/2010/wordprocessingShape" mc:Ignorable="w14 w15 w16se wp14">
   <w:footnote w:type="separator" w:id="-1">
     <w:p>
       <w:r>
@@ -898,7 +1024,7 @@
 </file>
 
 <file path=word/numbering.xml><?xml version="1.0" encoding="utf-8"?>
-<w:numbering xmlns:wpc="http://schemas.microsoft.com/office/word/2010/wordprocessingCanvas" xmlns:cx="http://schemas.microsoft.com/office/drawing/2014/chartex" xmlns:cx1="http://schemas.microsoft.com/office/drawing/2015/9/8/chartex" xmlns:cx2="http://schemas.microsoft.com/office/drawing/2015/10/21/chartex" xmlns:cx3="http://schemas.microsoft.com/office/drawing/2016/5/9/chartex" xmlns:cx4="http://schemas.microsoft.com/office/drawing/2016/5/10/chartex" xmlns:cx5="http://schemas.microsoft.com/office/drawing/2016/5/11/chartex" xmlns:cx6="http://schemas.microsoft.com/office/drawing/2016/5/12/chartex" xmlns:cx7="http://schemas.microsoft.com/office/drawing/2016/5/13/chartex" xmlns:cx8="http://schemas.microsoft.com/office/drawing/2016/5/14/chartex" xmlns:mc="http://schemas.openxmlformats.org/markup-compatibility/2006" xmlns:aink="http://schemas.microsoft.com/office/drawing/2016/ink" xmlns:am3d="http://schemas.microsoft.com/office/drawing/2017/model3d" xmlns:o="urn:schemas-microsoft-com:office:office" xmlns:r="http://schemas.openxmlformats.org/officeDocument/2006/relationships" xmlns:m="http://schemas.openxmlformats.org/officeDocument/2006/math" xmlns:v="urn:schemas-microsoft-com:vml" xmlns:wp14="http://schemas.microsoft.com/office/word/2010/wordprocessingDrawing" xmlns:wp="http://schemas.openxmlformats.org/drawingml/2006/wordprocessingDrawing" xmlns:w10="urn:schemas-microsoft-com:office:word" xmlns:w="http://schemas.openxmlformats.org/wordprocessingml/2006/main" xmlns:w14="http://schemas.microsoft.com/office/word/2010/wordml" xmlns:w15="http://schemas.microsoft.com/office/word/2012/wordml" xmlns:w16cid="http://schemas.microsoft.com/office/word/2016/wordml/cid" xmlns:w16se="http://schemas.microsoft.com/office/word/2015/wordml/symex" xmlns:wpg="http://schemas.microsoft.com/office/word/2010/wordprocessingGroup" xmlns:wpi="http://schemas.microsoft.com/office/word/2010/wordprocessingInk" xmlns:wne="http://schemas.microsoft.com/office/word/2006/wordml" xmlns:wps="http://schemas.microsoft.com/office/word/2010/wordprocessingShape" mc:Ignorable="w14 w15 w16se w16cid wp14">
+<w:numbering xmlns:wpc="http://schemas.microsoft.com/office/word/2010/wordprocessingCanvas" xmlns:cx="http://schemas.microsoft.com/office/drawing/2014/chartex" xmlns:mc="http://schemas.openxmlformats.org/markup-compatibility/2006" xmlns:o="urn:schemas-microsoft-com:office:office" xmlns:r="http://schemas.openxmlformats.org/officeDocument/2006/relationships" xmlns:m="http://schemas.openxmlformats.org/officeDocument/2006/math" xmlns:v="urn:schemas-microsoft-com:vml" xmlns:wp14="http://schemas.microsoft.com/office/word/2010/wordprocessingDrawing" xmlns:wp="http://schemas.openxmlformats.org/drawingml/2006/wordprocessingDrawing" xmlns:w10="urn:schemas-microsoft-com:office:word" xmlns:w="http://schemas.openxmlformats.org/wordprocessingml/2006/main" xmlns:w14="http://schemas.microsoft.com/office/word/2010/wordml" xmlns:w15="http://schemas.microsoft.com/office/word/2012/wordml" xmlns:w16se="http://schemas.microsoft.com/office/word/2015/wordml/symex" xmlns:wpg="http://schemas.microsoft.com/office/word/2010/wordprocessingGroup" xmlns:wpi="http://schemas.microsoft.com/office/word/2010/wordprocessingInk" xmlns:wne="http://schemas.microsoft.com/office/word/2006/wordml" xmlns:wps="http://schemas.microsoft.com/office/word/2010/wordprocessingShape" mc:Ignorable="w14 w15 w16se wp14">
   <w:abstractNum w:abstractNumId="0" w15:restartNumberingAfterBreak="0">
     <w:nsid w:val="7C907DC9"/>
     <w:multiLevelType w:val="hybridMultilevel"/>
@@ -1019,7 +1145,7 @@
 </file>
 
 <file path=word/styles.xml><?xml version="1.0" encoding="utf-8"?>
-<w:styles xmlns:mc="http://schemas.openxmlformats.org/markup-compatibility/2006" xmlns:r="http://schemas.openxmlformats.org/officeDocument/2006/relationships" xmlns:w="http://schemas.openxmlformats.org/wordprocessingml/2006/main" xmlns:w14="http://schemas.microsoft.com/office/word/2010/wordml" xmlns:w15="http://schemas.microsoft.com/office/word/2012/wordml" xmlns:w16cid="http://schemas.microsoft.com/office/word/2016/wordml/cid" xmlns:w16se="http://schemas.microsoft.com/office/word/2015/wordml/symex" mc:Ignorable="w14 w15 w16se w16cid">
+<w:styles xmlns:mc="http://schemas.openxmlformats.org/markup-compatibility/2006" xmlns:r="http://schemas.openxmlformats.org/officeDocument/2006/relationships" xmlns:w="http://schemas.openxmlformats.org/wordprocessingml/2006/main" xmlns:w14="http://schemas.microsoft.com/office/word/2010/wordml" xmlns:w15="http://schemas.microsoft.com/office/word/2012/wordml" xmlns:w16se="http://schemas.microsoft.com/office/word/2015/wordml/symex" mc:Ignorable="w14 w15 w16se">
   <w:docDefaults>
     <w:rPrDefault>
       <w:rPr>
@@ -1032,7 +1158,7 @@
     </w:rPrDefault>
     <w:pPrDefault/>
   </w:docDefaults>
-  <w:latentStyles w:defLockedState="0" w:defUIPriority="99" w:defSemiHidden="0" w:defUnhideWhenUsed="0" w:defQFormat="0" w:count="375">
+  <w:latentStyles w:defLockedState="0" w:defUIPriority="99" w:defSemiHidden="0" w:defUnhideWhenUsed="0" w:defQFormat="0" w:count="371">
     <w:lsdException w:name="Normal" w:uiPriority="0" w:qFormat="1"/>
     <w:lsdException w:name="heading 1" w:uiPriority="9" w:qFormat="1"/>
     <w:lsdException w:name="heading 2" w:semiHidden="1" w:uiPriority="9" w:unhideWhenUsed="1" w:qFormat="1"/>
@@ -1404,10 +1530,6 @@
     <w:lsdException w:name="List Table 5 Dark Accent 6" w:uiPriority="50"/>
     <w:lsdException w:name="List Table 6 Colorful Accent 6" w:uiPriority="51"/>
     <w:lsdException w:name="List Table 7 Colorful Accent 6" w:uiPriority="52"/>
-    <w:lsdException w:name="Mention" w:semiHidden="1" w:unhideWhenUsed="1"/>
-    <w:lsdException w:name="Smart Hyperlink" w:semiHidden="1" w:unhideWhenUsed="1"/>
-    <w:lsdException w:name="Hashtag" w:semiHidden="1" w:unhideWhenUsed="1"/>
-    <w:lsdException w:name="Unresolved Mention" w:semiHidden="1" w:unhideWhenUsed="1"/>
   </w:latentStyles>
   <w:style w:type="paragraph" w:default="1" w:styleId="a">
     <w:name w:val="Normal"/>
@@ -1495,7 +1617,7 @@
       <w:szCs w:val="20"/>
     </w:rPr>
   </w:style>
-  <w:style w:type="character" w:styleId="a7">
+  <w:style w:type="character" w:customStyle="1" w:styleId="UnresolvedMention">
     <w:name w:val="Unresolved Mention"/>
     <w:basedOn w:val="a0"/>
     <w:uiPriority w:val="99"/>
@@ -1507,7 +1629,7 @@
       <w:shd w:val="clear" w:color="auto" w:fill="E1DFDD"/>
     </w:rPr>
   </w:style>
-  <w:style w:type="character" w:styleId="a8">
+  <w:style w:type="character" w:styleId="a7">
     <w:name w:val="FollowedHyperlink"/>
     <w:basedOn w:val="a0"/>
     <w:uiPriority w:val="99"/>
@@ -1519,10 +1641,10 @@
       <w:u w:val="single"/>
     </w:rPr>
   </w:style>
-  <w:style w:type="paragraph" w:styleId="a9">
+  <w:style w:type="paragraph" w:styleId="a8">
     <w:name w:val="header"/>
     <w:basedOn w:val="a"/>
-    <w:link w:val="aa"/>
+    <w:link w:val="a9"/>
     <w:uiPriority w:val="99"/>
     <w:unhideWhenUsed/>
     <w:rsid w:val="0044210A"/>
@@ -1538,10 +1660,10 @@
       <w:szCs w:val="20"/>
     </w:rPr>
   </w:style>
-  <w:style w:type="character" w:customStyle="1" w:styleId="aa">
+  <w:style w:type="character" w:customStyle="1" w:styleId="a9">
     <w:name w:val="頁首 字元"/>
     <w:basedOn w:val="a0"/>
-    <w:link w:val="a9"/>
+    <w:link w:val="a8"/>
     <w:uiPriority w:val="99"/>
     <w:rsid w:val="0044210A"/>
     <w:rPr>
@@ -1553,7 +1675,7 @@
 </file>
 
 <file path=word/glossary/document.xml><?xml version="1.0" encoding="utf-8"?>
-<w:glossaryDocument xmlns:wpc="http://schemas.microsoft.com/office/word/2010/wordprocessingCanvas" xmlns:cx="http://schemas.microsoft.com/office/drawing/2014/chartex" xmlns:cx1="http://schemas.microsoft.com/office/drawing/2015/9/8/chartex" xmlns:cx2="http://schemas.microsoft.com/office/drawing/2015/10/21/chartex" xmlns:cx3="http://schemas.microsoft.com/office/drawing/2016/5/9/chartex" xmlns:cx4="http://schemas.microsoft.com/office/drawing/2016/5/10/chartex" xmlns:cx5="http://schemas.microsoft.com/office/drawing/2016/5/11/chartex" xmlns:cx6="http://schemas.microsoft.com/office/drawing/2016/5/12/chartex" xmlns:cx7="http://schemas.microsoft.com/office/drawing/2016/5/13/chartex" xmlns:cx8="http://schemas.microsoft.com/office/drawing/2016/5/14/chartex" xmlns:mc="http://schemas.openxmlformats.org/markup-compatibility/2006" xmlns:aink="http://schemas.microsoft.com/office/drawing/2016/ink" xmlns:am3d="http://schemas.microsoft.com/office/drawing/2017/model3d" xmlns:o="urn:schemas-microsoft-com:office:office" xmlns:r="http://schemas.openxmlformats.org/officeDocument/2006/relationships" xmlns:m="http://schemas.openxmlformats.org/officeDocument/2006/math" xmlns:v="urn:schemas-microsoft-com:vml" xmlns:wp14="http://schemas.microsoft.com/office/word/2010/wordprocessingDrawing" xmlns:wp="http://schemas.openxmlformats.org/drawingml/2006/wordprocessingDrawing" xmlns:w10="urn:schemas-microsoft-com:office:word" xmlns:w="http://schemas.openxmlformats.org/wordprocessingml/2006/main" xmlns:w14="http://schemas.microsoft.com/office/word/2010/wordml" xmlns:w15="http://schemas.microsoft.com/office/word/2012/wordml" xmlns:w16cid="http://schemas.microsoft.com/office/word/2016/wordml/cid" xmlns:w16se="http://schemas.microsoft.com/office/word/2015/wordml/symex" xmlns:wpg="http://schemas.microsoft.com/office/word/2010/wordprocessingGroup" xmlns:wpi="http://schemas.microsoft.com/office/word/2010/wordprocessingInk" xmlns:wne="http://schemas.microsoft.com/office/word/2006/wordml" xmlns:wps="http://schemas.microsoft.com/office/word/2010/wordprocessingShape" mc:Ignorable="w14 w15 w16se w16cid wp14">
+<w:glossaryDocument xmlns:wpc="http://schemas.microsoft.com/office/word/2010/wordprocessingCanvas" xmlns:cx="http://schemas.microsoft.com/office/drawing/2014/chartex" xmlns:mc="http://schemas.openxmlformats.org/markup-compatibility/2006" xmlns:o="urn:schemas-microsoft-com:office:office" xmlns:r="http://schemas.openxmlformats.org/officeDocument/2006/relationships" xmlns:m="http://schemas.openxmlformats.org/officeDocument/2006/math" xmlns:v="urn:schemas-microsoft-com:vml" xmlns:wp14="http://schemas.microsoft.com/office/word/2010/wordprocessingDrawing" xmlns:wp="http://schemas.openxmlformats.org/drawingml/2006/wordprocessingDrawing" xmlns:w10="urn:schemas-microsoft-com:office:word" xmlns:w="http://schemas.openxmlformats.org/wordprocessingml/2006/main" xmlns:w14="http://schemas.microsoft.com/office/word/2010/wordml" xmlns:w15="http://schemas.microsoft.com/office/word/2012/wordml" xmlns:w16se="http://schemas.microsoft.com/office/word/2015/wordml/symex" xmlns:wpg="http://schemas.microsoft.com/office/word/2010/wordprocessingGroup" xmlns:wpi="http://schemas.microsoft.com/office/word/2010/wordprocessingInk" xmlns:wne="http://schemas.microsoft.com/office/word/2006/wordml" xmlns:wps="http://schemas.microsoft.com/office/word/2010/wordprocessingShape" mc:Ignorable="w14 w15 w16se wp14">
   <w:docParts>
     <w:docPart>
       <w:docPartPr>
@@ -1601,7 +1723,7 @@
 </file>
 
 <file path=word/glossary/fontTable.xml><?xml version="1.0" encoding="utf-8"?>
-<w:fonts xmlns:mc="http://schemas.openxmlformats.org/markup-compatibility/2006" xmlns:r="http://schemas.openxmlformats.org/officeDocument/2006/relationships" xmlns:w="http://schemas.openxmlformats.org/wordprocessingml/2006/main" xmlns:w14="http://schemas.microsoft.com/office/word/2010/wordml" xmlns:w15="http://schemas.microsoft.com/office/word/2012/wordml" xmlns:w16cid="http://schemas.microsoft.com/office/word/2016/wordml/cid" xmlns:w16se="http://schemas.microsoft.com/office/word/2015/wordml/symex" mc:Ignorable="w14 w15 w16se w16cid">
+<w:fonts xmlns:mc="http://schemas.openxmlformats.org/markup-compatibility/2006" xmlns:r="http://schemas.openxmlformats.org/officeDocument/2006/relationships" xmlns:w="http://schemas.openxmlformats.org/wordprocessingml/2006/main" xmlns:w14="http://schemas.microsoft.com/office/word/2010/wordml" xmlns:w15="http://schemas.microsoft.com/office/word/2012/wordml" xmlns:w16se="http://schemas.microsoft.com/office/word/2015/wordml/symex" mc:Ignorable="w14 w15 w16se">
   <w:font w:name="Wingdings">
     <w:panose1 w:val="05000000000000000000"/>
     <w:charset w:val="02"/>
@@ -1643,13 +1765,13 @@
     <w:charset w:val="00"/>
     <w:family w:val="swiss"/>
     <w:pitch w:val="variable"/>
-    <w:sig w:usb0="A0002AEF" w:usb1="4000207B" w:usb2="00000000" w:usb3="00000000" w:csb0="000001FF" w:csb1="00000000"/>
+    <w:sig w:usb0="E4002EFF" w:usb1="C000247B" w:usb2="00000009" w:usb3="00000000" w:csb0="000001FF" w:csb1="00000000"/>
   </w:font>
 </w:fonts>
 </file>
 
 <file path=word/glossary/settings.xml><?xml version="1.0" encoding="utf-8"?>
-<w:settings xmlns:mc="http://schemas.openxmlformats.org/markup-compatibility/2006" xmlns:o="urn:schemas-microsoft-com:office:office" xmlns:r="http://schemas.openxmlformats.org/officeDocument/2006/relationships" xmlns:m="http://schemas.openxmlformats.org/officeDocument/2006/math" xmlns:v="urn:schemas-microsoft-com:vml" xmlns:w10="urn:schemas-microsoft-com:office:word" xmlns:w="http://schemas.openxmlformats.org/wordprocessingml/2006/main" xmlns:w14="http://schemas.microsoft.com/office/word/2010/wordml" xmlns:w15="http://schemas.microsoft.com/office/word/2012/wordml" xmlns:w16cid="http://schemas.microsoft.com/office/word/2016/wordml/cid" xmlns:w16se="http://schemas.microsoft.com/office/word/2015/wordml/symex" xmlns:sl="http://schemas.openxmlformats.org/schemaLibrary/2006/main" mc:Ignorable="w14 w15 w16se w16cid">
+<w:settings xmlns:mc="http://schemas.openxmlformats.org/markup-compatibility/2006" xmlns:o="urn:schemas-microsoft-com:office:office" xmlns:r="http://schemas.openxmlformats.org/officeDocument/2006/relationships" xmlns:m="http://schemas.openxmlformats.org/officeDocument/2006/math" xmlns:v="urn:schemas-microsoft-com:vml" xmlns:w10="urn:schemas-microsoft-com:office:word" xmlns:w="http://schemas.openxmlformats.org/wordprocessingml/2006/main" xmlns:w14="http://schemas.microsoft.com/office/word/2010/wordml" xmlns:w15="http://schemas.microsoft.com/office/word/2012/wordml" xmlns:w16se="http://schemas.microsoft.com/office/word/2015/wordml/symex" xmlns:sl="http://schemas.openxmlformats.org/schemaLibrary/2006/main" mc:Ignorable="w14 w15 w16se">
   <w:view w:val="normal"/>
   <w:bordersDoNotSurroundHeader/>
   <w:bordersDoNotSurroundFooter/>
@@ -1670,12 +1792,13 @@
     <w:compatSetting w:name="enableOpenTypeFeatures" w:uri="http://schemas.microsoft.com/office/word" w:val="1"/>
     <w:compatSetting w:name="doNotFlipMirrorIndents" w:uri="http://schemas.microsoft.com/office/word" w:val="1"/>
     <w:compatSetting w:name="differentiateMultirowTableHeaders" w:uri="http://schemas.microsoft.com/office/word" w:val="1"/>
-    <w:compatSetting w:name="useWord2013TrackBottomHyphenation" w:uri="http://schemas.microsoft.com/office/word" w:val="0"/>
   </w:compat>
   <w:rsids>
     <w:rsidRoot w:val="00667827"/>
     <w:rsid w:val="00667827"/>
     <w:rsid w:val="00895624"/>
+    <w:rsid w:val="00A116E8"/>
+    <w:rsid w:val="00F17E83"/>
   </w:rsids>
   <m:mathPr>
     <m:mathFont m:val="Cambria Math"/>
@@ -1699,7 +1822,7 @@
 </file>
 
 <file path=word/glossary/styles.xml><?xml version="1.0" encoding="utf-8"?>
-<w:styles xmlns:mc="http://schemas.openxmlformats.org/markup-compatibility/2006" xmlns:r="http://schemas.openxmlformats.org/officeDocument/2006/relationships" xmlns:w="http://schemas.openxmlformats.org/wordprocessingml/2006/main" xmlns:w14="http://schemas.microsoft.com/office/word/2010/wordml" xmlns:w15="http://schemas.microsoft.com/office/word/2012/wordml" xmlns:w16cid="http://schemas.microsoft.com/office/word/2016/wordml/cid" xmlns:w16se="http://schemas.microsoft.com/office/word/2015/wordml/symex" mc:Ignorable="w14 w15 w16se w16cid">
+<w:styles xmlns:mc="http://schemas.openxmlformats.org/markup-compatibility/2006" xmlns:r="http://schemas.openxmlformats.org/officeDocument/2006/relationships" xmlns:w="http://schemas.openxmlformats.org/wordprocessingml/2006/main" xmlns:w14="http://schemas.microsoft.com/office/word/2010/wordml" xmlns:w15="http://schemas.microsoft.com/office/word/2012/wordml" xmlns:w16se="http://schemas.microsoft.com/office/word/2015/wordml/symex" mc:Ignorable="w14 w15 w16se">
   <w:docDefaults>
     <w:rPrDefault>
       <w:rPr>
@@ -1712,7 +1835,7 @@
     </w:rPrDefault>
     <w:pPrDefault/>
   </w:docDefaults>
-  <w:latentStyles w:defLockedState="0" w:defUIPriority="99" w:defSemiHidden="0" w:defUnhideWhenUsed="0" w:defQFormat="0" w:count="375">
+  <w:latentStyles w:defLockedState="0" w:defUIPriority="99" w:defSemiHidden="0" w:defUnhideWhenUsed="0" w:defQFormat="0" w:count="371">
     <w:lsdException w:name="Normal" w:uiPriority="0" w:qFormat="1"/>
     <w:lsdException w:name="heading 1" w:uiPriority="9" w:qFormat="1"/>
     <w:lsdException w:name="heading 2" w:semiHidden="1" w:uiPriority="9" w:unhideWhenUsed="1" w:qFormat="1"/>
@@ -2084,10 +2207,6 @@
     <w:lsdException w:name="List Table 5 Dark Accent 6" w:uiPriority="50"/>
     <w:lsdException w:name="List Table 6 Colorful Accent 6" w:uiPriority="51"/>
     <w:lsdException w:name="List Table 7 Colorful Accent 6" w:uiPriority="52"/>
-    <w:lsdException w:name="Mention" w:semiHidden="1" w:unhideWhenUsed="1"/>
-    <w:lsdException w:name="Smart Hyperlink" w:semiHidden="1" w:unhideWhenUsed="1"/>
-    <w:lsdException w:name="Hashtag" w:semiHidden="1" w:unhideWhenUsed="1"/>
-    <w:lsdException w:name="Unresolved Mention" w:semiHidden="1" w:unhideWhenUsed="1"/>
   </w:latentStyles>
   <w:style w:type="paragraph" w:default="1" w:styleId="a">
     <w:name w:val="Normal"/>
@@ -2134,7 +2253,7 @@
 </file>
 
 <file path=word/glossary/webSettings.xml><?xml version="1.0" encoding="utf-8"?>
-<w:webSettings xmlns:mc="http://schemas.openxmlformats.org/markup-compatibility/2006" xmlns:r="http://schemas.openxmlformats.org/officeDocument/2006/relationships" xmlns:w="http://schemas.openxmlformats.org/wordprocessingml/2006/main" xmlns:w14="http://schemas.microsoft.com/office/word/2010/wordml" xmlns:w15="http://schemas.microsoft.com/office/word/2012/wordml" xmlns:w16cid="http://schemas.microsoft.com/office/word/2016/wordml/cid" xmlns:w16se="http://schemas.microsoft.com/office/word/2015/wordml/symex" mc:Ignorable="w14 w15 w16se w16cid">
+<w:webSettings xmlns:mc="http://schemas.openxmlformats.org/markup-compatibility/2006" xmlns:r="http://schemas.openxmlformats.org/officeDocument/2006/relationships" xmlns:w="http://schemas.openxmlformats.org/wordprocessingml/2006/main" xmlns:w14="http://schemas.microsoft.com/office/word/2010/wordml" xmlns:w15="http://schemas.microsoft.com/office/word/2012/wordml" xmlns:w16se="http://schemas.microsoft.com/office/word/2015/wordml/symex" mc:Ignorable="w14 w15 w16se">
   <w:optimizeForBrowser/>
   <w:allowPNG/>
 </w:webSettings>
@@ -2440,7 +2559,7 @@
 </file>
 
 <file path=customXml/itemProps1.xml><?xml version="1.0" encoding="utf-8"?>
-<ds:datastoreItem xmlns:ds="http://schemas.openxmlformats.org/officeDocument/2006/customXml" ds:itemID="{D5CD040D-291C-4756-ACCC-5C4D4E184D95}">
+<ds:datastoreItem xmlns:ds="http://schemas.openxmlformats.org/officeDocument/2006/customXml" ds:itemID="{A3C051D6-E2B5-4CF6-8C82-8ED68223A01C}">
   <ds:schemaRefs>
     <ds:schemaRef ds:uri="http://schemas.openxmlformats.org/officeDocument/2006/bibliography"/>
   </ds:schemaRefs>

</xml_diff>